<commit_message>
add animation for lines in the "loop"
</commit_message>
<xml_diff>
--- a/comp177 a4 design.docx
+++ b/comp177 a4 design.docx
@@ -110,215 +110,401 @@
     <w:p>
       <w:pPr>
         <w:rPr>
+          <w:lang w:val="en-US"/>
+        </w:rPr>
+      </w:pPr>
+      <w:r>
+        <w:t>Line: highlight the background of this period</w:t>
+      </w:r>
+    </w:p>
+    <w:p>
+      <w:pPr>
+        <w:rPr>
+          <w:lang w:val="en-US"/>
+        </w:rPr>
+      </w:pPr>
+      <w:r>
+        <w:rPr>
+          <w:color w:val="5F497A" w:themeColor="accent4" w:themeShade="BF"/>
+        </w:rPr>
+        <w:t>change for line: the li</w:t>
+      </w:r>
+      <w:r>
+        <w:rPr>
+          <w:color w:val="5F497A" w:themeColor="accent4" w:themeShade="BF"/>
+        </w:rPr>
+        <w:t>nes will only draw to that per</w:t>
+      </w:r>
+      <w:r>
+        <w:rPr>
           <w:rFonts w:hint="eastAsia"/>
+          <w:color w:val="5F497A" w:themeColor="accent4" w:themeShade="BF"/>
+        </w:rPr>
+        <w:t>io</w:t>
+      </w:r>
+      <w:r>
+        <w:rPr>
+          <w:color w:val="5F497A" w:themeColor="accent4" w:themeShade="BF"/>
+        </w:rPr>
+        <w:t>d</w:t>
+      </w:r>
+      <w:r>
+        <w:rPr>
+          <w:color w:val="5F497A" w:themeColor="accent4" w:themeShade="BF"/>
+        </w:rPr>
+        <w:t xml:space="preserve"> (DONE)</w:t>
+      </w:r>
+    </w:p>
+    <w:p>
+      <w:r>
+        <w:t>Pie: display the ratio of the funding for each party among this period</w:t>
+      </w:r>
+    </w:p>
+    <w:p>
+      <w:r>
+        <w:t>Map: match funding to different color for each state</w:t>
+      </w:r>
+    </w:p>
+    <w:p/>
+    <w:p>
+      <w:pPr>
+        <w:rPr>
+          <w:color w:val="7030A0"/>
+        </w:rPr>
+      </w:pPr>
+      <w:r>
+        <w:t xml:space="preserve">Left Click some area (party) in the </w:t>
+      </w:r>
+      <w:r>
+        <w:rPr>
+          <w:b/>
+        </w:rPr>
+        <w:t>pie chart</w:t>
+      </w:r>
+      <w:r>
+        <w:t>:</w:t>
+      </w:r>
+      <w:r>
+        <w:t xml:space="preserve"> </w:t>
+      </w:r>
+      <w:r>
+        <w:rPr>
+          <w:color w:val="7030A0"/>
+        </w:rPr>
+        <w:t xml:space="preserve">(any click will cancel the </w:t>
+      </w:r>
+      <w:proofErr w:type="spellStart"/>
+      <w:r>
+        <w:rPr>
+          <w:color w:val="7030A0"/>
+        </w:rPr>
+        <w:t>selected_mode</w:t>
+      </w:r>
+      <w:proofErr w:type="spellEnd"/>
+      <w:r>
+        <w:rPr>
+          <w:color w:val="7030A0"/>
+        </w:rPr>
+        <w:t>)</w:t>
+      </w:r>
+    </w:p>
+    <w:p>
+      <w:r>
+        <w:t>Line: show the lines for candidates belongs to that party in the original colors and show the rest candidates in a very light color</w:t>
+      </w:r>
+    </w:p>
+    <w:p>
+      <w:r>
+        <w:t>Pie: show the ratio of the funding for all the candidate in this party among this period</w:t>
+      </w:r>
+    </w:p>
+    <w:p>
+      <w:r>
+        <w:t>Map: highlight the states that those candidates are from</w:t>
+      </w:r>
+    </w:p>
+    <w:p/>
+    <w:p>
+      <w:r>
+        <w:rPr>
+          <w:strike/>
+        </w:rPr>
+        <w:t>Left Click</w:t>
+      </w:r>
+      <w:r>
+        <w:t xml:space="preserve"> hover the “candidate button” in the line chart:</w:t>
+      </w:r>
+    </w:p>
+    <w:p>
+      <w:r>
+        <w:t>Line: highlight the lines for that candidate in the original color and show the rest candidates in a very light color</w:t>
+      </w:r>
+    </w:p>
+    <w:p>
+      <w:r>
+        <w:t>Pie: show the ratio of the funding for all the candidates belong to the party as that selected candidate, also highlight the slice of that candidate</w:t>
+      </w:r>
+    </w:p>
+    <w:p>
+      <w:r>
+        <w:t>Map: highlight the state that the selected candidate comes from</w:t>
+      </w:r>
+    </w:p>
+    <w:p/>
+    <w:p>
+      <w:pPr>
+        <w:rPr>
           <w:lang w:val="en-US"/>
         </w:rPr>
       </w:pPr>
       <w:r>
-        <w:t>Line: highlight the background of this period</w:t>
-      </w:r>
-    </w:p>
-    <w:p>
-      <w:pPr>
-        <w:rPr>
+        <w:rPr>
+          <w:color w:val="5F497A" w:themeColor="accent4" w:themeShade="BF"/>
+        </w:rPr>
+        <w:t>change for the candidate button hover:</w:t>
+      </w:r>
+      <w:r>
+        <w:rPr>
+          <w:color w:val="5F497A" w:themeColor="accent4" w:themeShade="BF"/>
           <w:lang w:val="en-US"/>
         </w:rPr>
-      </w:pPr>
-      <w:r>
-        <w:rPr>
-          <w:color w:val="5F497A" w:themeColor="accent4" w:themeShade="BF"/>
-        </w:rPr>
-        <w:t>change for line: the li</w:t>
-      </w:r>
-      <w:r>
-        <w:rPr>
-          <w:color w:val="5F497A" w:themeColor="accent4" w:themeShade="BF"/>
-        </w:rPr>
-        <w:t>nes will only draw to that per</w:t>
-      </w:r>
-      <w:r>
+        <w:t xml:space="preserve"> (DONE)</w:t>
+      </w:r>
+    </w:p>
+    <w:p>
+      <w:pPr>
+        <w:rPr>
+          <w:color w:val="5F497A" w:themeColor="accent4" w:themeShade="BF"/>
+        </w:rPr>
+      </w:pPr>
+      <w:r>
+        <w:rPr>
+          <w:color w:val="5F497A" w:themeColor="accent4" w:themeShade="BF"/>
+        </w:rPr>
+        <w:t xml:space="preserve">highlight this line, pie and map corresponding to this candidate, </w:t>
+      </w:r>
+    </w:p>
+    <w:p>
+      <w:pPr>
+        <w:rPr>
+          <w:color w:val="5F497A" w:themeColor="accent4" w:themeShade="BF"/>
+        </w:rPr>
+      </w:pPr>
+      <w:r>
+        <w:rPr>
+          <w:color w:val="5F497A" w:themeColor="accent4" w:themeShade="BF"/>
+        </w:rPr>
+        <w:t>when hover end, show all the candidate</w:t>
+      </w:r>
+    </w:p>
+    <w:p>
+      <w:pPr>
+        <w:rPr>
+          <w:color w:val="5F497A" w:themeColor="accent4" w:themeShade="BF"/>
+        </w:rPr>
+      </w:pPr>
+    </w:p>
+    <w:p>
+      <w:pPr>
+        <w:rPr>
+          <w:color w:val="5F497A" w:themeColor="accent4" w:themeShade="BF"/>
+        </w:rPr>
+      </w:pPr>
+      <w:r>
+        <w:rPr>
+          <w:color w:val="5F497A" w:themeColor="accent4" w:themeShade="BF"/>
+        </w:rPr>
+        <w:t>change for the candidate button click:</w:t>
+      </w:r>
+      <w:r>
+        <w:rPr>
+          <w:color w:val="5F497A" w:themeColor="accent4" w:themeShade="BF"/>
+        </w:rPr>
+        <w:t xml:space="preserve"> -- </w:t>
+      </w:r>
+      <w:proofErr w:type="spellStart"/>
+      <w:r>
+        <w:rPr>
+          <w:color w:val="5F497A" w:themeColor="accent4" w:themeShade="BF"/>
+        </w:rPr>
+        <w:t>selected_mode</w:t>
+      </w:r>
+      <w:proofErr w:type="spellEnd"/>
+      <w:r>
+        <w:rPr>
+          <w:color w:val="5F497A" w:themeColor="accent4" w:themeShade="BF"/>
+        </w:rPr>
+        <w:t xml:space="preserve"> (DONE)</w:t>
+      </w:r>
+      <w:bookmarkStart w:id="0" w:name="_GoBack"/>
+      <w:bookmarkEnd w:id="0"/>
+    </w:p>
+    <w:p>
+      <w:pPr>
         <w:rPr>
           <w:rFonts w:hint="eastAsia"/>
           <w:color w:val="5F497A" w:themeColor="accent4" w:themeShade="BF"/>
         </w:rPr>
-        <w:t>io</w:t>
-      </w:r>
-      <w:r>
-        <w:rPr>
-          <w:color w:val="5F497A" w:themeColor="accent4" w:themeShade="BF"/>
-        </w:rPr>
-        <w:t>d</w:t>
-      </w:r>
-      <w:r>
-        <w:rPr>
-          <w:color w:val="5F497A" w:themeColor="accent4" w:themeShade="BF"/>
-        </w:rPr>
-        <w:t xml:space="preserve"> (DONE)</w:t>
-      </w:r>
-    </w:p>
-    <w:p>
-      <w:r>
-        <w:t>Pie: display the ratio of the funding for each party among this period</w:t>
-      </w:r>
-    </w:p>
-    <w:p>
-      <w:r>
-        <w:t>Map: match funding to different color for each state</w:t>
-      </w:r>
-    </w:p>
-    <w:p/>
-    <w:p>
-      <w:r>
-        <w:t xml:space="preserve">Left Click some area (party) in the </w:t>
-      </w:r>
-      <w:r>
-        <w:rPr>
-          <w:b/>
-        </w:rPr>
-        <w:t>pie chart</w:t>
-      </w:r>
-      <w:r>
-        <w:t>:</w:t>
-      </w:r>
-    </w:p>
-    <w:p>
-      <w:r>
-        <w:t>Line: show the lines for candidates belongs to that party in the original colors and show the rest candidates in a very light color</w:t>
-      </w:r>
-    </w:p>
-    <w:p>
-      <w:r>
-        <w:t>Pie: show the ratio of the funding for all the candidate in this party among this period</w:t>
-      </w:r>
-    </w:p>
-    <w:p>
-      <w:r>
-        <w:t>Map: highlight the states that those candidates are from</w:t>
-      </w:r>
-    </w:p>
-    <w:p/>
-    <w:p>
-      <w:r>
-        <w:rPr>
-          <w:strike/>
-        </w:rPr>
-        <w:t>Left Click</w:t>
-      </w:r>
-      <w:r>
-        <w:t xml:space="preserve"> hover the “candidate button” in the line chart:</w:t>
-      </w:r>
-    </w:p>
-    <w:p>
-      <w:r>
-        <w:t>Line: highlight the lines for that candidate in the original color and show the rest candidates in a very light color</w:t>
-      </w:r>
-    </w:p>
-    <w:p>
-      <w:r>
-        <w:t>Pie: show the ratio of the funding for all the candidates belong to the party as that selected candidate, also highlight the slice of that candidate</w:t>
-      </w:r>
-    </w:p>
-    <w:p>
-      <w:r>
-        <w:t>Map: highlight the state that the selected candidate comes from</w:t>
-      </w:r>
-    </w:p>
-    <w:p/>
-    <w:p>
-      <w:r>
-        <w:rPr>
-          <w:color w:val="5F497A" w:themeColor="accent4" w:themeShade="BF"/>
-        </w:rPr>
-        <w:t>change for the candidate button hover:</w:t>
-      </w:r>
-    </w:p>
-    <w:p>
-      <w:pPr>
-        <w:rPr>
-          <w:color w:val="5F497A" w:themeColor="accent4" w:themeShade="BF"/>
-        </w:rPr>
-      </w:pPr>
-      <w:r>
-        <w:rPr>
-          <w:color w:val="5F497A" w:themeColor="accent4" w:themeShade="BF"/>
-        </w:rPr>
-        <w:t xml:space="preserve">highlight this line, pie and map corresponding to this candidate, </w:t>
-      </w:r>
-    </w:p>
-    <w:p>
-      <w:pPr>
-        <w:rPr>
-          <w:color w:val="5F497A" w:themeColor="accent4" w:themeShade="BF"/>
-        </w:rPr>
-      </w:pPr>
-      <w:r>
-        <w:rPr>
-          <w:color w:val="5F497A" w:themeColor="accent4" w:themeShade="BF"/>
-        </w:rPr>
-        <w:t>when hover end, show all the candidate</w:t>
-      </w:r>
-    </w:p>
-    <w:p>
-      <w:pPr>
-        <w:rPr>
-          <w:color w:val="5F497A" w:themeColor="accent4" w:themeShade="BF"/>
-        </w:rPr>
-      </w:pPr>
-    </w:p>
-    <w:p>
-      <w:pPr>
-        <w:rPr>
-          <w:color w:val="5F497A" w:themeColor="accent4" w:themeShade="BF"/>
-        </w:rPr>
-      </w:pPr>
-      <w:r>
-        <w:rPr>
-          <w:color w:val="5F497A" w:themeColor="accent4" w:themeShade="BF"/>
-        </w:rPr>
-        <w:t>change for the candidate button click:</w:t>
-      </w:r>
-    </w:p>
-    <w:p>
-      <w:pPr>
-        <w:rPr>
-          <w:color w:val="5F497A" w:themeColor="accent4" w:themeShade="BF"/>
-        </w:rPr>
-      </w:pPr>
-      <w:r>
-        <w:rPr>
-          <w:color w:val="5F497A" w:themeColor="accent4" w:themeShade="BF"/>
-        </w:rPr>
-        <w:t xml:space="preserve">left click a button once, highlight this button, line, pie and map corresponding to this candidate, </w:t>
-      </w:r>
-    </w:p>
-    <w:p>
-      <w:pPr>
-        <w:rPr>
-          <w:color w:val="5F497A" w:themeColor="accent4" w:themeShade="BF"/>
-        </w:rPr>
-      </w:pPr>
-      <w:r>
-        <w:rPr>
-          <w:color w:val="5F497A" w:themeColor="accent4" w:themeShade="BF"/>
-        </w:rPr>
-        <w:t>click this button again means unselected</w:t>
-      </w:r>
-    </w:p>
-    <w:p>
-      <w:pPr>
-        <w:rPr>
-          <w:color w:val="5F497A" w:themeColor="accent4" w:themeShade="BF"/>
-        </w:rPr>
-      </w:pPr>
-    </w:p>
-    <w:p>
-      <w:r>
+      </w:pPr>
+      <w:r>
+        <w:rPr>
+          <w:color w:val="5F497A" w:themeColor="accent4" w:themeShade="BF"/>
+        </w:rPr>
+        <w:t>if (</w:t>
+      </w:r>
+      <w:proofErr w:type="spellStart"/>
+      <w:r>
+        <w:rPr>
+          <w:color w:val="5F497A" w:themeColor="accent4" w:themeShade="BF"/>
+        </w:rPr>
+        <w:t>selected_mode</w:t>
+      </w:r>
+      <w:proofErr w:type="spellEnd"/>
+      <w:r>
+        <w:rPr>
+          <w:color w:val="5F497A" w:themeColor="accent4" w:themeShade="BF"/>
+        </w:rPr>
+        <w:t xml:space="preserve"> == true) </w:t>
+      </w:r>
+      <w:proofErr w:type="spellStart"/>
+      <w:r>
+        <w:rPr>
+          <w:color w:val="5F497A" w:themeColor="accent4" w:themeShade="BF"/>
+        </w:rPr>
+        <w:t>pie_selected</w:t>
+      </w:r>
+      <w:proofErr w:type="spellEnd"/>
+      <w:r>
+        <w:rPr>
+          <w:color w:val="5F497A" w:themeColor="accent4" w:themeShade="BF"/>
+        </w:rPr>
+        <w:t xml:space="preserve"> will be canceled</w:t>
+      </w:r>
+    </w:p>
+    <w:p>
+      <w:pPr>
+        <w:rPr>
+          <w:color w:val="5F497A" w:themeColor="accent4" w:themeShade="BF"/>
+        </w:rPr>
+      </w:pPr>
+      <w:r>
+        <w:rPr>
+          <w:color w:val="5F497A" w:themeColor="accent4" w:themeShade="BF"/>
+        </w:rPr>
+        <w:t xml:space="preserve">left click a button once, highlight this button, </w:t>
+      </w:r>
+      <w:r>
+        <w:rPr>
+          <w:color w:val="5F497A" w:themeColor="accent4" w:themeShade="BF"/>
+        </w:rPr>
+        <w:t>draw</w:t>
+      </w:r>
+      <w:r>
+        <w:rPr>
+          <w:color w:val="5F497A" w:themeColor="accent4" w:themeShade="BF"/>
+        </w:rPr>
+        <w:t>, pie and map corresponding</w:t>
+      </w:r>
+      <w:r>
+        <w:rPr>
+          <w:color w:val="5F497A" w:themeColor="accent4" w:themeShade="BF"/>
+        </w:rPr>
+        <w:t xml:space="preserve"> to the</w:t>
+      </w:r>
+      <w:r>
+        <w:rPr>
+          <w:color w:val="5F497A" w:themeColor="accent4" w:themeShade="BF"/>
+        </w:rPr>
+        <w:t xml:space="preserve"> </w:t>
+      </w:r>
+      <w:r>
+        <w:rPr>
+          <w:color w:val="5F497A" w:themeColor="accent4" w:themeShade="BF"/>
+        </w:rPr>
+        <w:t xml:space="preserve">elected </w:t>
+      </w:r>
+      <w:r>
+        <w:rPr>
+          <w:color w:val="5F497A" w:themeColor="accent4" w:themeShade="BF"/>
+        </w:rPr>
+        <w:t>candidate</w:t>
+      </w:r>
+      <w:r>
+        <w:rPr>
+          <w:color w:val="5F497A" w:themeColor="accent4" w:themeShade="BF"/>
+        </w:rPr>
+        <w:t>(s)</w:t>
+      </w:r>
+      <w:r>
+        <w:rPr>
+          <w:color w:val="5F497A" w:themeColor="accent4" w:themeShade="BF"/>
+        </w:rPr>
+        <w:t xml:space="preserve">, </w:t>
+      </w:r>
+    </w:p>
+    <w:p>
+      <w:pPr>
+        <w:rPr>
+          <w:color w:val="5F497A" w:themeColor="accent4" w:themeShade="BF"/>
+          <w:lang w:val="en-US"/>
+        </w:rPr>
+      </w:pPr>
+      <w:r>
+        <w:rPr>
+          <w:color w:val="5F497A" w:themeColor="accent4" w:themeShade="BF"/>
+        </w:rPr>
+        <w:t>to unselected click this button.</w:t>
+      </w:r>
+    </w:p>
+    <w:p>
+      <w:pPr>
+        <w:rPr>
+          <w:color w:val="5F497A" w:themeColor="accent4" w:themeShade="BF"/>
+        </w:rPr>
+      </w:pPr>
+    </w:p>
+    <w:p>
+      <w:pPr>
+        <w:rPr>
+          <w:color w:val="7030A0"/>
+        </w:rPr>
+      </w:pPr>
+      <w:r>
+        <w:lastRenderedPageBreak/>
         <w:t>Left Click some state in the map:</w:t>
       </w:r>
-    </w:p>
-    <w:p>
-      <w:r>
-        <w:lastRenderedPageBreak/>
+      <w:r>
+        <w:t xml:space="preserve"> </w:t>
+      </w:r>
+      <w:r>
+        <w:rPr>
+          <w:color w:val="7030A0"/>
+        </w:rPr>
+        <w:t xml:space="preserve">(any click will </w:t>
+      </w:r>
+      <w:r>
+        <w:rPr>
+          <w:color w:val="7030A0"/>
+        </w:rPr>
+        <w:t xml:space="preserve">cancel the </w:t>
+      </w:r>
+      <w:proofErr w:type="spellStart"/>
+      <w:r>
+        <w:rPr>
+          <w:color w:val="7030A0"/>
+        </w:rPr>
+        <w:t>selected_mode</w:t>
+      </w:r>
+      <w:proofErr w:type="spellEnd"/>
+      <w:r>
+        <w:rPr>
+          <w:color w:val="7030A0"/>
+        </w:rPr>
+        <w:t>)</w:t>
+      </w:r>
+    </w:p>
+    <w:p>
+      <w:r>
         <w:t>Line: show the lines of candidates who come from that state in the original color and show the rest candidates in a very light color</w:t>
       </w:r>
     </w:p>
@@ -1768,10 +1954,7 @@
       </w:tr>
     </w:tbl>
     <w:p/>
-    <w:p>
-      <w:bookmarkStart w:id="0" w:name="_GoBack"/>
-      <w:bookmarkEnd w:id="0"/>
-    </w:p>
+    <w:p/>
     <w:sectPr>
       <w:pgSz w:w="12240" w:h="15840"/>
       <w:pgMar w:top="1440" w:right="1440" w:bottom="1440" w:left="1440" w:header="0" w:footer="720" w:gutter="0"/>

</xml_diff>